<commit_message>
Explicacion de la Funcion Main
</commit_message>
<xml_diff>
--- a/Informe.docx
+++ b/Informe.docx
@@ -1354,12 +1354,21 @@
                 <w:lang w:val="es-EC"/>
               </w:rPr>
             </w:pPr>
+            <w:proofErr w:type="spellStart"/>
             <w:r>
               <w:rPr>
                 <w:sz w:val="36"/>
                 <w:lang w:val="es-EC"/>
               </w:rPr>
-              <w:t>Mishel Centeno</w:t>
+              <w:t>Mishel</w:t>
+            </w:r>
+            <w:proofErr w:type="spellEnd"/>
+            <w:r>
+              <w:rPr>
+                <w:sz w:val="36"/>
+                <w:lang w:val="es-EC"/>
+              </w:rPr>
+              <w:t xml:space="preserve"> Centeno</w:t>
             </w:r>
           </w:p>
           <w:p>
@@ -1372,12 +1381,37 @@
                 <w:lang w:val="es-EC"/>
               </w:rPr>
             </w:pPr>
+            <w:proofErr w:type="spellStart"/>
             <w:r>
               <w:rPr>
                 <w:sz w:val="36"/>
                 <w:lang w:val="es-EC"/>
               </w:rPr>
-              <w:t xml:space="preserve">Josue Obaco </w:t>
+              <w:t>Josue</w:t>
+            </w:r>
+            <w:proofErr w:type="spellEnd"/>
+            <w:r>
+              <w:rPr>
+                <w:sz w:val="36"/>
+                <w:lang w:val="es-EC"/>
+              </w:rPr>
+              <w:t xml:space="preserve"> </w:t>
+            </w:r>
+            <w:proofErr w:type="spellStart"/>
+            <w:r>
+              <w:rPr>
+                <w:sz w:val="36"/>
+                <w:lang w:val="es-EC"/>
+              </w:rPr>
+              <w:t>Obaco</w:t>
+            </w:r>
+            <w:proofErr w:type="spellEnd"/>
+            <w:r>
+              <w:rPr>
+                <w:sz w:val="36"/>
+                <w:lang w:val="es-EC"/>
+              </w:rPr>
+              <w:t xml:space="preserve"> </w:t>
             </w:r>
           </w:p>
         </w:tc>
@@ -2419,7 +2453,15 @@
         <w:spacing w:before="3"/>
       </w:pPr>
       <w:r>
-        <w:t>La función main llama a todas las funciones para que se ejecute la búsqueda de acuerdo a la decisión del usuario.</w:t>
+        <w:t xml:space="preserve">La función </w:t>
+      </w:r>
+      <w:proofErr w:type="spellStart"/>
+      <w:r>
+        <w:t>main</w:t>
+      </w:r>
+      <w:proofErr w:type="spellEnd"/>
+      <w:r>
+        <w:t xml:space="preserve"> llama a todas las funciones para que se ejecute la búsqueda de acuerdo a la decisión del usuario.</w:t>
       </w:r>
     </w:p>
     <w:p>
@@ -2427,6 +2469,62 @@
         <w:pStyle w:val="Textoindependiente"/>
         <w:spacing w:before="3"/>
       </w:pPr>
+      <w:r>
+        <w:t xml:space="preserve">Primero realiza la </w:t>
+      </w:r>
+      <w:r>
+        <w:t>transformación del texto, todas a minúsculas</w:t>
+      </w:r>
+    </w:p>
+    <w:p>
+      <w:pPr>
+        <w:pStyle w:val="Textoindependiente"/>
+        <w:spacing w:before="3"/>
+      </w:pPr>
+      <w:r>
+        <w:t xml:space="preserve">Después se hace una </w:t>
+      </w:r>
+      <w:r>
+        <w:t xml:space="preserve">limpieza del  texto </w:t>
+      </w:r>
+      <w:r>
+        <w:t>de los caracteres</w:t>
+      </w:r>
+      <w:proofErr w:type="gramStart"/>
+      <w:r>
+        <w:t>: ., ¡ ,</w:t>
+      </w:r>
+      <w:proofErr w:type="gramEnd"/>
+      <w:r>
+        <w:t>entre otros para poder tener un texto plano  que sea fácil de leer</w:t>
+      </w:r>
+    </w:p>
+    <w:p>
+      <w:pPr>
+        <w:pStyle w:val="Textoindependiente"/>
+        <w:spacing w:before="3"/>
+      </w:pPr>
+      <w:r>
+        <w:t>Entonces el texto limpio se guarda en una lista que nos permite realizar una búsqueda más rápida de acuerdo a la palabra que ingreso el usuario.</w:t>
+      </w:r>
+    </w:p>
+    <w:p>
+      <w:pPr>
+        <w:pStyle w:val="Textoindependiente"/>
+        <w:spacing w:before="3"/>
+      </w:pPr>
+      <w:r>
+        <w:t>El resultado  de la repetición de las palabras se guarda en un texto, hasta que el usuario desee terminar el  programa.</w:t>
+      </w:r>
+    </w:p>
+    <w:p>
+      <w:pPr>
+        <w:pStyle w:val="Textoindependiente"/>
+        <w:spacing w:before="3"/>
+      </w:pPr>
+      <w:r>
+        <w:t xml:space="preserve">Se mostrara el historial de las palabas buscadas.   </w:t>
+      </w:r>
     </w:p>
     <w:p>
       <w:pPr>
@@ -2483,6 +2581,24 @@
     </w:p>
     <w:p>
       <w:pPr>
+        <w:pStyle w:val="Textoindependiente"/>
+        <w:spacing w:before="3"/>
+      </w:pPr>
+    </w:p>
+    <w:p>
+      <w:pPr>
+        <w:pStyle w:val="Textoindependiente"/>
+        <w:spacing w:before="3"/>
+      </w:pPr>
+    </w:p>
+    <w:p>
+      <w:pPr>
+        <w:pStyle w:val="Textoindependiente"/>
+        <w:spacing w:before="3"/>
+      </w:pPr>
+    </w:p>
+    <w:p>
+      <w:pPr>
         <w:pStyle w:val="Ttulo2"/>
         <w:numPr>
           <w:ilvl w:val="0"/>
@@ -2531,7 +2647,15 @@
         </w:rPr>
       </w:pPr>
       <w:r>
-        <w:t>De la misma manera el texto contiene letras mayúsculas y minúsculas y cuando se realiza una búsqueda las mismas palabras pueden empezar con un letra mayúscula, por lo que convertimos todo el texto en letras minúsculas que después se puede guardar en una lista</w:t>
+        <w:t xml:space="preserve">De la misma manera el texto contiene letras mayúsculas y minúsculas y cuando se realiza una búsqueda las mismas palabras pueden empezar con </w:t>
+      </w:r>
+      <w:proofErr w:type="gramStart"/>
+      <w:r>
+        <w:t>un</w:t>
+      </w:r>
+      <w:proofErr w:type="gramEnd"/>
+      <w:r>
+        <w:t xml:space="preserve"> letra mayúscula, por lo que convertimos todo el texto en letras minúsculas que después se puede guardar en una lista</w:t>
       </w:r>
       <w:r>
         <w:t>.</w:t>
@@ -2552,7 +2676,6 @@
         </w:rPr>
       </w:pPr>
       <w:r>
-        <w:lastRenderedPageBreak/>
         <w:t xml:space="preserve"> </w:t>
       </w:r>
       <w:r>
@@ -2569,6 +2692,7 @@
           <w:sz w:val="21"/>
         </w:rPr>
       </w:pPr>
+      <w:bookmarkStart w:id="0" w:name="_GoBack"/>
       <w:r>
         <w:rPr>
           <w:noProof/>
@@ -2610,6 +2734,7 @@
           </wp:inline>
         </w:drawing>
       </w:r>
+      <w:bookmarkEnd w:id="0"/>
     </w:p>
     <w:p>
       <w:pPr>
@@ -2630,7 +2755,15 @@
         <w:jc w:val="both"/>
       </w:pPr>
       <w:r>
-        <w:t>Después intentamos solucionarlo con la opción utf 8 para que se soluciones pero no funciono por lo que mejor decidimos modificar el texto separando cada oración en una línea, para que puede lee</w:t>
+        <w:t xml:space="preserve">Después intentamos solucionarlo con la opción </w:t>
+      </w:r>
+      <w:proofErr w:type="spellStart"/>
+      <w:r>
+        <w:t>utf</w:t>
+      </w:r>
+      <w:proofErr w:type="spellEnd"/>
+      <w:r>
+        <w:t xml:space="preserve"> 8 para que se soluciones pero no funciono por lo que mejor decidimos modificar el texto separando cada oración en una línea, para que puede lee</w:t>
       </w:r>
       <w:r>
         <w:t xml:space="preserve">r el texto. </w:t>
@@ -2672,12 +2805,15 @@
         <w:t xml:space="preserve"> para guardar todos los cambios que cada vez que ejecutamos se guarden</w:t>
       </w:r>
       <w:r>
-        <w:t xml:space="preserve">. Si modificamos el archivos debemos tener en cuenta los permisos que le estamos dando al archivo: para que se ejecute le damos el permiso de aya que esta opción le da todos los </w:t>
-      </w:r>
-      <w:bookmarkStart w:id="0" w:name="_GoBack"/>
-      <w:bookmarkEnd w:id="0"/>
-      <w:r>
-        <w:t>permisos, y para poder escribir le danos w que es permisos de lectura</w:t>
+        <w:t xml:space="preserve">. Si modificamos el archivos debemos tener en cuenta los permisos que le estamos dando al archivo: para que se ejecute le damos el permiso de </w:t>
+      </w:r>
+      <w:proofErr w:type="spellStart"/>
+      <w:r>
+        <w:t>aya</w:t>
+      </w:r>
+      <w:proofErr w:type="spellEnd"/>
+      <w:r>
+        <w:t xml:space="preserve"> que esta opción le da todos los permisos, y para poder escribir le danos w que es permisos de lectura</w:t>
       </w:r>
       <w:r>
         <w:t xml:space="preserve"> </w:t>
@@ -2785,7 +2921,23 @@
           <w:sz w:val="28"/>
           <w:lang w:val="en-US"/>
         </w:rPr>
-        <w:t>[duplicate], W. (2016). Working with utf-8 encoding in Python source. Stackoverflow.com. Retrieved 30 November 2016, from http://stackoverflow.com/questions/6289474/working-with-utf-8-encoding-in-python-source</w:t>
+        <w:t>[</w:t>
+      </w:r>
+      <w:proofErr w:type="gramStart"/>
+      <w:r>
+        <w:rPr>
+          <w:sz w:val="28"/>
+          <w:lang w:val="en-US"/>
+        </w:rPr>
+        <w:t>duplicate</w:t>
+      </w:r>
+      <w:proofErr w:type="gramEnd"/>
+      <w:r>
+        <w:rPr>
+          <w:sz w:val="28"/>
+          <w:lang w:val="en-US"/>
+        </w:rPr>
+        <w:t>], W. (2016). Working with utf-8 encoding in Python source. Stackoverflow.com. Retrieved 30 November 2016, from http://stackoverflow.com/questions/6289474/working-with-utf-8-encoding-in-python-source</w:t>
       </w:r>
     </w:p>
     <w:sectPr>
@@ -3174,7 +3326,7 @@
                               <w:noProof/>
                               <w:sz w:val="16"/>
                             </w:rPr>
-                            <w:t>4</w:t>
+                            <w:t>2</w:t>
                           </w:r>
                           <w:r>
                             <w:fldChar w:fldCharType="end"/>
@@ -3230,7 +3382,7 @@
                         <w:noProof/>
                         <w:sz w:val="16"/>
                       </w:rPr>
-                      <w:t>4</w:t>
+                      <w:t>2</w:t>
                     </w:r>
                     <w:r>
                       <w:fldChar w:fldCharType="end"/>
@@ -3686,7 +3838,7 @@
         <v:path o:extrusionok="f" gradientshapeok="t" o:connecttype="rect"/>
         <o:lock v:ext="edit" aspectratio="t"/>
       </v:shapetype>
-      <v:shape id="_x0000_i1057" type="#_x0000_t75" style="width:12.3pt;height:12.95pt;visibility:visible;mso-wrap-style:square" o:bullet="t">
+      <v:shape id="_x0000_i1060" type="#_x0000_t75" style="width:12.3pt;height:12.95pt;visibility:visible;mso-wrap-style:square" o:bullet="t">
         <v:imagedata r:id="rId1" o:title=""/>
       </v:shape>
     </w:pict>

</xml_diff>